<commit_message>
almost final dry part
</commit_message>
<xml_diff>
--- a/DRY3_AI.docx
+++ b/DRY3_AI.docx
@@ -2,6 +2,273 @@
 <file path=word/document.xml><?xml version="1.0" encoding="utf-8"?>
 <w:document xmlns:wpc="http://schemas.microsoft.com/office/word/2010/wordprocessingCanvas" xmlns:cx="http://schemas.microsoft.com/office/drawing/2014/chartex" xmlns:cx1="http://schemas.microsoft.com/office/drawing/2015/9/8/chartex" xmlns:cx2="http://schemas.microsoft.com/office/drawing/2015/10/21/chartex" xmlns:cx3="http://schemas.microsoft.com/office/drawing/2016/5/9/chartex" xmlns:cx4="http://schemas.microsoft.com/office/drawing/2016/5/10/chartex" xmlns:cx5="http://schemas.microsoft.com/office/drawing/2016/5/11/chartex" xmlns:cx6="http://schemas.microsoft.com/office/drawing/2016/5/12/chartex" xmlns:cx7="http://schemas.microsoft.com/office/drawing/2016/5/13/chartex" xmlns:cx8="http://schemas.microsoft.com/office/drawing/2016/5/14/chartex" xmlns:mc="http://schemas.openxmlformats.org/markup-compatibility/2006" xmlns:aink="http://schemas.microsoft.com/office/drawing/2016/ink" xmlns:am3d="http://schemas.microsoft.com/office/drawing/2017/model3d" xmlns:o="urn:schemas-microsoft-com:office:office" xmlns:r="http://schemas.openxmlformats.org/officeDocument/2006/relationships" xmlns:m="http://schemas.openxmlformats.org/officeDocument/2006/math" xmlns:v="urn:schemas-microsoft-com:vml" xmlns:wp14="http://schemas.microsoft.com/office/word/2010/wordprocessingDrawing" xmlns:wp="http://schemas.openxmlformats.org/drawingml/2006/wordprocessingDrawing" xmlns:w10="urn:schemas-microsoft-com:office:word" xmlns:w="http://schemas.openxmlformats.org/wordprocessingml/2006/main" xmlns:w14="http://schemas.microsoft.com/office/word/2010/wordml" xmlns:w15="http://schemas.microsoft.com/office/word/2012/wordml" xmlns:w16cex="http://schemas.microsoft.com/office/word/2018/wordml/cex" xmlns:w16cid="http://schemas.microsoft.com/office/word/2016/wordml/cid" xmlns:w16="http://schemas.microsoft.com/office/word/2018/wordml" xmlns:w16sdtdh="http://schemas.microsoft.com/office/word/2020/wordml/sdtdatahash" xmlns:w16se="http://schemas.microsoft.com/office/word/2015/wordml/symex" xmlns:wpg="http://schemas.microsoft.com/office/word/2010/wordprocessingGroup" xmlns:wpi="http://schemas.microsoft.com/office/word/2010/wordprocessingInk" xmlns:wne="http://schemas.microsoft.com/office/word/2006/wordml" xmlns:wps="http://schemas.microsoft.com/office/word/2010/wordprocessingShape" mc:Ignorable="w14 w15 w16se w16cid w16 w16cex w16sdtdh wp14">
   <w:body>
+    <w:p>
+      <w:pPr>
+        <w:bidi w:val="0"/>
+        <w:spacing w:line="276" w:lineRule="auto"/>
+        <w:rPr>
+          <w:rFonts w:ascii="Source Sans Pro" w:eastAsia="Source Sans Pro" w:hAnsi="Source Sans Pro" w:cs="Source Sans Pro"/>
+          <w:sz w:val="40"/>
+          <w:szCs w:val="40"/>
+        </w:rPr>
+      </w:pPr>
+      <w:r>
+        <w:rPr>
+          <w:rFonts w:ascii="David" w:hAnsi="David" w:cs="David"/>
+          <w:b/>
+          <w:bCs/>
+          <w:color w:val="000000"/>
+          <w:sz w:val="20"/>
+          <w:szCs w:val="20"/>
+          <w:rtl/>
+        </w:rPr>
+        <w:br w:type="page"/>
+      </w:r>
+    </w:p>
+    <w:p>
+      <w:pPr>
+        <w:bidi w:val="0"/>
+        <w:spacing w:line="276" w:lineRule="auto"/>
+        <w:ind w:left="360" w:hanging="360"/>
+        <w:jc w:val="center"/>
+        <w:rPr>
+          <w:rFonts w:ascii="Source Sans Pro" w:eastAsia="Source Sans Pro" w:hAnsi="Source Sans Pro" w:cs="Source Sans Pro"/>
+          <w:sz w:val="52"/>
+          <w:szCs w:val="52"/>
+        </w:rPr>
+      </w:pPr>
+    </w:p>
+    <w:p>
+      <w:pPr>
+        <w:bidi w:val="0"/>
+        <w:spacing w:line="276" w:lineRule="auto"/>
+        <w:ind w:left="360" w:hanging="360"/>
+        <w:jc w:val="center"/>
+        <w:rPr>
+          <w:rFonts w:ascii="Source Sans Pro" w:eastAsia="Source Sans Pro" w:hAnsi="Source Sans Pro" w:cs="Source Sans Pro"/>
+          <w:sz w:val="52"/>
+          <w:szCs w:val="52"/>
+        </w:rPr>
+      </w:pPr>
+    </w:p>
+    <w:p>
+      <w:pPr>
+        <w:bidi w:val="0"/>
+        <w:spacing w:line="276" w:lineRule="auto"/>
+        <w:ind w:left="360" w:hanging="360"/>
+        <w:jc w:val="center"/>
+        <w:rPr>
+          <w:rFonts w:ascii="Source Sans Pro" w:eastAsia="Source Sans Pro" w:hAnsi="Source Sans Pro" w:cs="Source Sans Pro"/>
+          <w:sz w:val="52"/>
+          <w:szCs w:val="52"/>
+        </w:rPr>
+      </w:pPr>
+    </w:p>
+    <w:p>
+      <w:pPr>
+        <w:bidi w:val="0"/>
+        <w:spacing w:line="276" w:lineRule="auto"/>
+        <w:ind w:left="360" w:hanging="360"/>
+        <w:jc w:val="center"/>
+        <w:rPr>
+          <w:rFonts w:ascii="Source Sans Pro" w:eastAsia="Source Sans Pro" w:hAnsi="Source Sans Pro" w:cs="Source Sans Pro"/>
+          <w:sz w:val="52"/>
+          <w:szCs w:val="52"/>
+        </w:rPr>
+      </w:pPr>
+      <w:r>
+        <w:rPr>
+          <w:rFonts w:ascii="Source Sans Pro" w:eastAsia="Source Sans Pro" w:hAnsi="Source Sans Pro" w:cs="Source Sans Pro"/>
+          <w:sz w:val="52"/>
+          <w:szCs w:val="52"/>
+        </w:rPr>
+        <w:t>Intro to AI</w:t>
+      </w:r>
+    </w:p>
+    <w:p>
+      <w:pPr>
+        <w:bidi w:val="0"/>
+        <w:spacing w:line="276" w:lineRule="auto"/>
+        <w:ind w:left="360" w:hanging="360"/>
+        <w:jc w:val="center"/>
+        <w:rPr>
+          <w:rFonts w:ascii="Source Sans Pro" w:eastAsia="Source Sans Pro" w:hAnsi="Source Sans Pro" w:cs="Source Sans Pro"/>
+          <w:b/>
+          <w:sz w:val="52"/>
+          <w:szCs w:val="52"/>
+          <w:u w:val="single"/>
+        </w:rPr>
+      </w:pPr>
+      <w:r>
+        <w:rPr>
+          <w:rFonts w:ascii="Source Sans Pro" w:eastAsia="Source Sans Pro" w:hAnsi="Source Sans Pro" w:cs="Source Sans Pro"/>
+          <w:b/>
+          <w:sz w:val="52"/>
+          <w:szCs w:val="52"/>
+          <w:u w:val="single"/>
+        </w:rPr>
+        <w:t xml:space="preserve">Homework Exercise </w:t>
+      </w:r>
+      <w:r>
+        <w:rPr>
+          <w:rFonts w:ascii="Source Sans Pro" w:eastAsia="Source Sans Pro" w:hAnsi="Source Sans Pro" w:cs="Source Sans Pro" w:hint="cs"/>
+          <w:b/>
+          <w:sz w:val="52"/>
+          <w:szCs w:val="52"/>
+          <w:highlight w:val="white"/>
+          <w:u w:val="single"/>
+          <w:rtl/>
+        </w:rPr>
+        <w:t>3</w:t>
+      </w:r>
+      <w:r>
+        <w:rPr>
+          <w:rFonts w:ascii="Source Sans Pro" w:eastAsia="Source Sans Pro" w:hAnsi="Source Sans Pro" w:cs="Source Sans Pro"/>
+          <w:b/>
+          <w:sz w:val="52"/>
+          <w:szCs w:val="52"/>
+          <w:highlight w:val="white"/>
+          <w:u w:val="single"/>
+        </w:rPr>
+        <w:t xml:space="preserve"> </w:t>
+      </w:r>
+      <w:r>
+        <w:rPr>
+          <w:rFonts w:ascii="Source Sans Pro" w:eastAsia="Source Sans Pro" w:hAnsi="Source Sans Pro" w:cs="Source Sans Pro"/>
+          <w:b/>
+          <w:sz w:val="52"/>
+          <w:szCs w:val="52"/>
+          <w:u w:val="single"/>
+        </w:rPr>
+        <w:t>– Dry</w:t>
+      </w:r>
+    </w:p>
+    <w:p>
+      <w:pPr>
+        <w:bidi w:val="0"/>
+        <w:spacing w:line="276" w:lineRule="auto"/>
+        <w:jc w:val="center"/>
+        <w:rPr>
+          <w:rFonts w:ascii="Source Sans Pro" w:eastAsia="Source Sans Pro" w:hAnsi="Source Sans Pro" w:cs="Source Sans Pro"/>
+          <w:b/>
+          <w:sz w:val="36"/>
+          <w:szCs w:val="36"/>
+        </w:rPr>
+      </w:pPr>
+      <w:r>
+        <w:rPr>
+          <w:rFonts w:ascii="Source Sans Pro" w:eastAsia="Source Sans Pro" w:hAnsi="Source Sans Pro" w:cs="Source Sans Pro"/>
+          <w:b/>
+          <w:sz w:val="36"/>
+          <w:szCs w:val="36"/>
+        </w:rPr>
+        <w:t xml:space="preserve"> Winter 2021-22</w:t>
+      </w:r>
+    </w:p>
+    <w:p>
+      <w:pPr>
+        <w:bidi w:val="0"/>
+        <w:spacing w:line="276" w:lineRule="auto"/>
+        <w:rPr>
+          <w:rFonts w:ascii="Source Sans Pro" w:eastAsia="Source Sans Pro" w:hAnsi="Source Sans Pro" w:cs="Source Sans Pro"/>
+          <w:b/>
+          <w:sz w:val="40"/>
+          <w:szCs w:val="40"/>
+        </w:rPr>
+      </w:pPr>
+    </w:p>
+    <w:p>
+      <w:pPr>
+        <w:bidi w:val="0"/>
+        <w:spacing w:line="276" w:lineRule="auto"/>
+        <w:rPr>
+          <w:rFonts w:ascii="Source Sans Pro" w:eastAsia="Source Sans Pro" w:hAnsi="Source Sans Pro" w:cs="Source Sans Pro"/>
+          <w:b/>
+          <w:sz w:val="40"/>
+          <w:szCs w:val="40"/>
+        </w:rPr>
+      </w:pPr>
+      <w:r>
+        <w:rPr>
+          <w:rFonts w:ascii="Source Sans Pro" w:eastAsia="Source Sans Pro" w:hAnsi="Source Sans Pro" w:cs="Source Sans Pro"/>
+          <w:b/>
+          <w:sz w:val="40"/>
+          <w:szCs w:val="40"/>
+        </w:rPr>
+        <w:t>Ophir Khill</w:t>
+      </w:r>
+      <w:r>
+        <w:rPr>
+          <w:rFonts w:ascii="Source Sans Pro" w:eastAsia="Source Sans Pro" w:hAnsi="Source Sans Pro" w:cs="Source Sans Pro"/>
+          <w:b/>
+          <w:sz w:val="40"/>
+          <w:szCs w:val="40"/>
+        </w:rPr>
+        <w:t xml:space="preserve"> </w:t>
+      </w:r>
+      <w:r>
+        <w:rPr>
+          <w:rFonts w:ascii="Source Sans Pro" w:eastAsia="Source Sans Pro" w:hAnsi="Source Sans Pro" w:cs="Source Sans Pro"/>
+          <w:b/>
+          <w:sz w:val="40"/>
+          <w:szCs w:val="40"/>
+        </w:rPr>
+        <w:t>206629966</w:t>
+      </w:r>
+    </w:p>
+    <w:p>
+      <w:pPr>
+        <w:bidi w:val="0"/>
+        <w:spacing w:line="276" w:lineRule="auto"/>
+        <w:rPr>
+          <w:rFonts w:ascii="Source Sans Pro" w:eastAsia="Source Sans Pro" w:hAnsi="Source Sans Pro" w:cs="Source Sans Pro"/>
+          <w:b/>
+          <w:sz w:val="40"/>
+          <w:szCs w:val="40"/>
+        </w:rPr>
+      </w:pPr>
+      <w:r>
+        <w:rPr>
+          <w:rFonts w:ascii="Source Sans Pro" w:eastAsia="Source Sans Pro" w:hAnsi="Source Sans Pro" w:cs="Source Sans Pro"/>
+          <w:b/>
+          <w:sz w:val="40"/>
+          <w:szCs w:val="40"/>
+        </w:rPr>
+        <w:t>Gil Kapel 305323776</w:t>
+      </w:r>
+    </w:p>
+    <w:p>
+      <w:pPr>
+        <w:bidi w:val="0"/>
+        <w:rPr>
+          <w:rFonts w:ascii="David" w:hAnsi="David" w:cs="David"/>
+          <w:b/>
+          <w:bCs/>
+        </w:rPr>
+      </w:pPr>
+      <w:r>
+        <w:rPr>
+          <w:rFonts w:ascii="David" w:hAnsi="David" w:cs="David"/>
+          <w:b/>
+          <w:bCs/>
+        </w:rPr>
+        <w:br w:type="page"/>
+      </w:r>
+    </w:p>
+    <w:p>
+      <w:pPr>
+        <w:bidi w:val="0"/>
+        <w:rPr>
+          <w:rFonts w:ascii="David" w:hAnsi="David" w:cs="David"/>
+          <w:b/>
+          <w:bCs/>
+          <w:color w:val="000000"/>
+          <w:sz w:val="20"/>
+          <w:szCs w:val="20"/>
+          <w:rtl/>
+        </w:rPr>
+      </w:pPr>
+    </w:p>
     <w:p>
       <w:pPr>
         <w:spacing w:after="0" w:line="360" w:lineRule="auto"/>
@@ -99,48 +366,133 @@
           <w:szCs w:val="20"/>
           <w:rtl/>
         </w:rPr>
-        <w:t xml:space="preserve">בהינתן דאטה כלשהו עם תכונות רציפות ותיוגים בינאריים, הפעלה של פונקציית </w:t>
-      </w:r>
-      <w:proofErr w:type="spellStart"/>
-      <w:r>
-        <w:rPr>
-          <w:rFonts w:ascii="David" w:hAnsi="David" w:cs="David"/>
-          <w:sz w:val="20"/>
-          <w:szCs w:val="20"/>
-          <w:rtl/>
-        </w:rPr>
-        <w:t>נירמול</w:t>
-      </w:r>
-      <w:proofErr w:type="spellEnd"/>
-      <w:r>
-        <w:rPr>
-          <w:rFonts w:ascii="David" w:hAnsi="David" w:cs="David"/>
-          <w:sz w:val="20"/>
-          <w:szCs w:val="20"/>
-          <w:rtl/>
+        <w:t xml:space="preserve">בהינתן דאטה כלשהו עם תכונות רציפות ותיוגים בינאריים, הפעלה של פונקציית נירמול </w:t>
+      </w:r>
+      <w:r>
+        <w:rPr>
+          <w:rFonts w:ascii="David" w:hAnsi="David" w:cs="David"/>
+          <w:sz w:val="20"/>
+          <w:szCs w:val="20"/>
+        </w:rPr>
+        <w:t>MINMAX</w:t>
+      </w:r>
+      <w:r>
+        <w:rPr>
+          <w:rFonts w:ascii="David" w:hAnsi="David" w:cs="David"/>
+          <w:sz w:val="20"/>
+          <w:szCs w:val="20"/>
+          <w:rtl/>
+        </w:rPr>
+        <w:t xml:space="preserve">, על הדאטה אינה משפיעה על דיוק של מסווג </w:t>
+      </w:r>
+      <w:r>
+        <w:rPr>
+          <w:rFonts w:ascii="David" w:hAnsi="David" w:cs="David"/>
+          <w:sz w:val="20"/>
+          <w:szCs w:val="20"/>
+        </w:rPr>
+        <w:t>ID3</w:t>
+      </w:r>
+      <w:r>
+        <w:rPr>
+          <w:rFonts w:ascii="David" w:hAnsi="David" w:cs="David"/>
+          <w:sz w:val="20"/>
+          <w:szCs w:val="20"/>
+          <w:rtl/>
+        </w:rPr>
+        <w:t xml:space="preserve">, </w:t>
+      </w:r>
+      <w:r>
+        <w:rPr>
+          <w:rFonts w:ascii="David" w:hAnsi="David" w:cs="David"/>
+          <w:color w:val="000000"/>
+          <w:sz w:val="20"/>
+          <w:szCs w:val="20"/>
+          <w:rtl/>
+        </w:rPr>
+        <w:t>הנלמד על קבוצת האימון והנבחן על קבוצת המבחן</w:t>
+      </w:r>
+      <w:r>
+        <w:rPr>
+          <w:rFonts w:ascii="David" w:hAnsi="David" w:cs="David" w:hint="cs"/>
+          <w:color w:val="000000"/>
+          <w:sz w:val="20"/>
+          <w:szCs w:val="20"/>
+          <w:rtl/>
+        </w:rPr>
+        <w:t xml:space="preserve"> וזאת מכיוון שאלגוריתם זה מחלק בכל צומת את כל האיברים לפי </w:t>
+      </w:r>
+      <w:r>
+        <w:rPr>
+          <w:rFonts w:ascii="David" w:hAnsi="David" w:cs="David" w:hint="cs"/>
+          <w:color w:val="000000"/>
+          <w:sz w:val="20"/>
+          <w:szCs w:val="20"/>
+          <w:rtl/>
+        </w:rPr>
+        <w:t xml:space="preserve">פונקציה </w:t>
+      </w:r>
+      <w:r>
+        <w:rPr>
+          <w:rFonts w:ascii="David" w:hAnsi="David" w:cs="David" w:hint="cs"/>
+          <w:color w:val="000000"/>
+          <w:sz w:val="20"/>
+          <w:szCs w:val="20"/>
+          <w:rtl/>
+        </w:rPr>
+        <w:t xml:space="preserve">סקלרית ולכן אם נפעיל את פונקציית הנירמול </w:t>
+      </w:r>
+      <w:r>
+        <w:rPr>
+          <w:rFonts w:ascii="David" w:hAnsi="David" w:cs="David"/>
+          <w:color w:val="000000"/>
+          <w:sz w:val="20"/>
+          <w:szCs w:val="20"/>
+        </w:rPr>
+        <w:t>minmax</w:t>
+      </w:r>
+      <w:r>
+        <w:rPr>
+          <w:rFonts w:ascii="David" w:hAnsi="David" w:cs="David" w:hint="cs"/>
+          <w:color w:val="000000"/>
+          <w:sz w:val="20"/>
+          <w:szCs w:val="20"/>
+          <w:rtl/>
+        </w:rPr>
+        <w:t xml:space="preserve"> גם על ערכי הפונקציה הנ"ל נקבל כי החלוקה למחלקות תישאר זהה ומכיוון ש</w:t>
+      </w:r>
+      <w:r>
+        <w:rPr>
+          <w:rFonts w:ascii="David" w:hAnsi="David" w:cs="David" w:hint="cs"/>
+          <w:color w:val="000000"/>
+          <w:sz w:val="20"/>
+          <w:szCs w:val="20"/>
         </w:rPr>
         <w:t xml:space="preserve"> </w:t>
       </w:r>
       <w:r>
         <w:rPr>
           <w:rFonts w:ascii="David" w:hAnsi="David" w:cs="David"/>
-          <w:sz w:val="20"/>
-          <w:szCs w:val="20"/>
-        </w:rPr>
-        <w:t>MINMAX</w:t>
-      </w:r>
-      <w:r>
-        <w:rPr>
-          <w:rFonts w:ascii="David" w:hAnsi="David" w:cs="David"/>
-          <w:sz w:val="20"/>
-          <w:szCs w:val="20"/>
-          <w:rtl/>
-        </w:rPr>
-        <w:t xml:space="preserve">, על הדאטה אינה משפיעה על דיוק של מסווג </w:t>
-      </w:r>
-      <w:r>
-        <w:rPr>
-          <w:rFonts w:ascii="David" w:hAnsi="David" w:cs="David"/>
+          <w:color w:val="000000"/>
+          <w:sz w:val="20"/>
+          <w:szCs w:val="20"/>
+          <w:rtl/>
+        </w:rPr>
+        <w:t>–</w:t>
+      </w:r>
+      <w:r>
+        <w:rPr>
+          <w:rFonts w:ascii="David" w:hAnsi="David" w:cs="David" w:hint="cs"/>
+          <w:color w:val="000000"/>
+          <w:sz w:val="20"/>
+          <w:szCs w:val="20"/>
+        </w:rPr>
+        <w:t xml:space="preserve"> </w:t>
+      </w:r>
+      <w:r>
+        <w:rPr>
+          <w:rFonts w:ascii="David" w:hAnsi="David" w:cs="David"/>
+          <w:color w:val="000000"/>
           <w:sz w:val="20"/>
           <w:szCs w:val="20"/>
         </w:rPr>
@@ -148,174 +500,13 @@
       </w:r>
       <w:r>
         <w:rPr>
-          <w:rFonts w:ascii="David" w:hAnsi="David" w:cs="David"/>
-          <w:sz w:val="20"/>
-          <w:szCs w:val="20"/>
-          <w:rtl/>
-        </w:rPr>
-        <w:t xml:space="preserve">, </w:t>
-      </w:r>
-      <w:r>
-        <w:rPr>
-          <w:rFonts w:ascii="David" w:hAnsi="David" w:cs="David"/>
-          <w:color w:val="000000"/>
-          <w:sz w:val="20"/>
-          <w:szCs w:val="20"/>
-          <w:rtl/>
-        </w:rPr>
-        <w:t>הנלמד על קבוצת האימון והנבחן על קבוצת המבחן</w:t>
-      </w:r>
-      <w:r>
-        <w:rPr>
-          <w:rFonts w:ascii="David" w:hAnsi="David" w:cs="David" w:hint="cs"/>
-          <w:color w:val="000000"/>
-          <w:sz w:val="20"/>
-          <w:szCs w:val="20"/>
-          <w:rtl/>
-        </w:rPr>
-        <w:t xml:space="preserve"> וזאת מכיוון שאלגוריתם זה מחלק בכל צומת את כל האיברים לפי </w:t>
-      </w:r>
-      <w:r>
-        <w:rPr>
-          <w:rFonts w:ascii="David" w:hAnsi="David" w:cs="David" w:hint="cs"/>
-          <w:color w:val="000000"/>
-          <w:sz w:val="20"/>
-          <w:szCs w:val="20"/>
-          <w:rtl/>
-        </w:rPr>
-        <w:t xml:space="preserve">פונקציה </w:t>
-      </w:r>
-      <w:proofErr w:type="spellStart"/>
-      <w:r>
-        <w:rPr>
-          <w:rFonts w:ascii="David" w:hAnsi="David" w:cs="David" w:hint="cs"/>
-          <w:color w:val="000000"/>
-          <w:sz w:val="20"/>
-          <w:szCs w:val="20"/>
-          <w:rtl/>
-        </w:rPr>
-        <w:t>סקלרית</w:t>
-      </w:r>
-      <w:proofErr w:type="spellEnd"/>
-      <w:r>
-        <w:rPr>
-          <w:rFonts w:ascii="David" w:hAnsi="David" w:cs="David" w:hint="cs"/>
-          <w:color w:val="000000"/>
-          <w:sz w:val="20"/>
-          <w:szCs w:val="20"/>
-          <w:rtl/>
-        </w:rPr>
-        <w:t xml:space="preserve"> ולכן אם נפעיל את פונקציית </w:t>
-      </w:r>
-      <w:proofErr w:type="spellStart"/>
-      <w:r>
-        <w:rPr>
-          <w:rFonts w:ascii="David" w:hAnsi="David" w:cs="David" w:hint="cs"/>
-          <w:color w:val="000000"/>
-          <w:sz w:val="20"/>
-          <w:szCs w:val="20"/>
-          <w:rtl/>
-        </w:rPr>
-        <w:t>הנירמול</w:t>
-      </w:r>
-      <w:proofErr w:type="spellEnd"/>
-      <w:r>
-        <w:rPr>
-          <w:rFonts w:ascii="David" w:hAnsi="David" w:cs="David" w:hint="cs"/>
-          <w:color w:val="000000"/>
-          <w:sz w:val="20"/>
-          <w:szCs w:val="20"/>
-          <w:rtl/>
-        </w:rPr>
-        <w:t xml:space="preserve"> </w:t>
-      </w:r>
-      <w:r>
-        <w:rPr>
-          <w:rFonts w:ascii="David" w:hAnsi="David" w:cs="David"/>
-          <w:color w:val="000000"/>
-          <w:sz w:val="20"/>
-          <w:szCs w:val="20"/>
-        </w:rPr>
-        <w:t>minmax</w:t>
-      </w:r>
-      <w:r>
-        <w:rPr>
-          <w:rFonts w:ascii="David" w:hAnsi="David" w:cs="David" w:hint="cs"/>
-          <w:color w:val="000000"/>
-          <w:sz w:val="20"/>
-          <w:szCs w:val="20"/>
-          <w:rtl/>
-        </w:rPr>
-        <w:t xml:space="preserve"> גם על ערכי הפונקציה הנ"ל נקבל כי החלוקה למחלקות תישאר זהה ומכיוון ש</w:t>
-      </w:r>
-      <w:r>
-        <w:rPr>
-          <w:rFonts w:ascii="David" w:hAnsi="David" w:cs="David" w:hint="cs"/>
-          <w:color w:val="000000"/>
-          <w:sz w:val="20"/>
-          <w:szCs w:val="20"/>
-        </w:rPr>
-        <w:t xml:space="preserve"> </w:t>
-      </w:r>
-      <w:r>
-        <w:rPr>
-          <w:rFonts w:ascii="David" w:hAnsi="David" w:cs="David"/>
-          <w:color w:val="000000"/>
-          <w:sz w:val="20"/>
-          <w:szCs w:val="20"/>
-          <w:rtl/>
-        </w:rPr>
-        <w:t>–</w:t>
-      </w:r>
-      <w:r>
-        <w:rPr>
-          <w:rFonts w:ascii="David" w:hAnsi="David" w:cs="David" w:hint="cs"/>
-          <w:color w:val="000000"/>
-          <w:sz w:val="20"/>
-          <w:szCs w:val="20"/>
-        </w:rPr>
-        <w:t xml:space="preserve"> </w:t>
-      </w:r>
-      <w:r>
-        <w:rPr>
-          <w:rFonts w:ascii="David" w:hAnsi="David" w:cs="David"/>
-          <w:color w:val="000000"/>
-          <w:sz w:val="20"/>
-          <w:szCs w:val="20"/>
-        </w:rPr>
-        <w:t>ID3</w:t>
-      </w:r>
-      <w:r>
-        <w:rPr>
-          <w:rFonts w:ascii="David" w:hAnsi="David" w:cs="David" w:hint="cs"/>
-          <w:color w:val="000000"/>
-          <w:sz w:val="20"/>
-          <w:szCs w:val="20"/>
-          <w:rtl/>
-        </w:rPr>
-        <w:t xml:space="preserve"> פועל עם הפונקציה הנ"ל נקבל עץ זהה לאחר </w:t>
-      </w:r>
-      <w:proofErr w:type="spellStart"/>
-      <w:r>
-        <w:rPr>
-          <w:rFonts w:ascii="David" w:hAnsi="David" w:cs="David" w:hint="cs"/>
-          <w:color w:val="000000"/>
-          <w:sz w:val="20"/>
-          <w:szCs w:val="20"/>
-          <w:rtl/>
-        </w:rPr>
-        <w:t>הנירמול</w:t>
-      </w:r>
-      <w:proofErr w:type="spellEnd"/>
-      <w:r>
-        <w:rPr>
-          <w:rFonts w:ascii="David" w:hAnsi="David" w:cs="David" w:hint="cs"/>
-          <w:color w:val="000000"/>
-          <w:sz w:val="20"/>
-          <w:szCs w:val="20"/>
-          <w:rtl/>
-        </w:rPr>
-        <w:t>.</w:t>
+          <w:rFonts w:ascii="David" w:hAnsi="David" w:cs="David" w:hint="cs"/>
+          <w:color w:val="000000"/>
+          <w:sz w:val="20"/>
+          <w:szCs w:val="20"/>
+          <w:rtl/>
+        </w:rPr>
+        <w:t xml:space="preserve"> פועל עם הפונקציה הנ"ל נקבל עץ זהה לאחר הנירמול.</w:t>
       </w:r>
     </w:p>
     <w:p>
@@ -366,7 +557,7 @@
                     <pic:cNvPicPr/>
                   </pic:nvPicPr>
                   <pic:blipFill>
-                    <a:blip r:embed="rId5">
+                    <a:blip r:embed="rId7">
                       <a:extLst>
                         <a:ext uri="{28A0092B-C50C-407E-A947-70E740481C1C}">
                           <a14:useLocalDpi xmlns:a14="http://schemas.microsoft.com/office/drawing/2010/main" val="0"/>
@@ -472,50 +663,17 @@
           <w:sz w:val="20"/>
           <w:szCs w:val="20"/>
         </w:rPr>
-        <w:t>v</w:t>
-      </w:r>
-      <w:proofErr w:type="gramStart"/>
-      <w:r>
-        <w:rPr>
-          <w:rFonts w:ascii="David" w:hAnsi="David" w:cs="David"/>
-          <w:color w:val="000000"/>
-          <w:sz w:val="20"/>
-          <w:szCs w:val="20"/>
-        </w:rPr>
-        <w:t xml:space="preserve">1 </w:t>
-      </w:r>
-      <w:r>
-        <w:rPr>
-          <w:rFonts w:ascii="David" w:hAnsi="David" w:cs="David" w:hint="cs"/>
-          <w:color w:val="000000"/>
-          <w:sz w:val="20"/>
-          <w:szCs w:val="20"/>
-          <w:rtl/>
-        </w:rPr>
-        <w:t xml:space="preserve"> </w:t>
-      </w:r>
-      <w:proofErr w:type="spellStart"/>
-      <w:r>
-        <w:rPr>
-          <w:rFonts w:ascii="David" w:hAnsi="David" w:cs="David" w:hint="cs"/>
-          <w:color w:val="000000"/>
-          <w:sz w:val="20"/>
-          <w:szCs w:val="20"/>
-          <w:rtl/>
-        </w:rPr>
-        <w:t>מסויים</w:t>
-      </w:r>
-      <w:proofErr w:type="spellEnd"/>
-      <w:proofErr w:type="gramEnd"/>
-      <w:r>
-        <w:rPr>
-          <w:rFonts w:ascii="David" w:hAnsi="David" w:cs="David" w:hint="cs"/>
-          <w:color w:val="000000"/>
-          <w:sz w:val="20"/>
-          <w:szCs w:val="20"/>
-          <w:rtl/>
-        </w:rPr>
-        <w:t xml:space="preserve"> וגדול מ</w:t>
+        <w:t xml:space="preserve">v1 </w:t>
+      </w:r>
+      <w:r>
+        <w:rPr>
+          <w:rFonts w:ascii="David" w:hAnsi="David" w:cs="David" w:hint="cs"/>
+          <w:color w:val="000000"/>
+          <w:sz w:val="20"/>
+          <w:szCs w:val="20"/>
+          <w:rtl/>
+        </w:rPr>
+        <w:t xml:space="preserve"> מסויים וגדול מ</w:t>
       </w:r>
       <w:r>
         <w:rPr>
@@ -705,7 +863,7 @@
                     <pic:cNvPicPr/>
                   </pic:nvPicPr>
                   <pic:blipFill>
-                    <a:blip r:embed="rId6">
+                    <a:blip r:embed="rId8">
                       <a:extLst>
                         <a:ext uri="{28A0092B-C50C-407E-A947-70E740481C1C}">
                           <a14:useLocalDpi xmlns:a14="http://schemas.microsoft.com/office/drawing/2010/main" val="0"/>
@@ -802,29 +960,7 @@
           <w:szCs w:val="20"/>
           <w:rtl/>
         </w:rPr>
-        <w:t xml:space="preserve"> נקבל אותו סיווג כמו בסעיף הקודם (</w:t>
-      </w:r>
-      <w:proofErr w:type="spellStart"/>
-      <w:r>
-        <w:rPr>
-          <w:rFonts w:ascii="David" w:hAnsi="David" w:cs="David" w:hint="cs"/>
-          <w:color w:val="000000"/>
-          <w:sz w:val="20"/>
-          <w:szCs w:val="20"/>
-          <w:rtl/>
-        </w:rPr>
-        <w:t>הנק</w:t>
-      </w:r>
-      <w:proofErr w:type="spellEnd"/>
-      <w:r>
-        <w:rPr>
-          <w:rFonts w:ascii="David" w:hAnsi="David" w:cs="David" w:hint="cs"/>
-          <w:color w:val="000000"/>
-          <w:sz w:val="20"/>
-          <w:szCs w:val="20"/>
-          <w:rtl/>
-        </w:rPr>
-        <w:t xml:space="preserve">' האדומה השמאלית עליונה לא בסט אימון ולכן לא תשפיע על בניית העץ) אך עץ זה לא ינבא נכון בהפעלת החיזוי על הדגימה הנ"ל </w:t>
+        <w:t xml:space="preserve"> נקבל אותו סיווג כמו בסעיף הקודם (הנק' האדומה השמאלית עליונה לא בסט אימון ולכן לא תשפיע על בניית העץ) אך עץ זה לא ינבא נכון בהפעלת החיזוי על הדגימה הנ"ל </w:t>
       </w:r>
       <w:r>
         <w:rPr>
@@ -896,7 +1032,7 @@
                     <pic:cNvPicPr/>
                   </pic:nvPicPr>
                   <pic:blipFill>
-                    <a:blip r:embed="rId7">
+                    <a:blip r:embed="rId9">
                       <a:extLst>
                         <a:ext uri="{28A0092B-C50C-407E-A947-70E740481C1C}">
                           <a14:useLocalDpi xmlns:a14="http://schemas.microsoft.com/office/drawing/2010/main" val="0"/>
@@ -1057,7 +1193,7 @@
                     <pic:cNvPicPr/>
                   </pic:nvPicPr>
                   <pic:blipFill>
-                    <a:blip r:embed="rId8">
+                    <a:blip r:embed="rId10">
                       <a:extLst>
                         <a:ext uri="{28A0092B-C50C-407E-A947-70E740481C1C}">
                           <a14:useLocalDpi xmlns:a14="http://schemas.microsoft.com/office/drawing/2010/main" val="0"/>
@@ -1451,6 +1587,7 @@
           <w:szCs w:val="20"/>
           <w:rtl/>
         </w:rPr>
+        <w:lastRenderedPageBreak/>
         <w:t>כנ"ל על קבוצה 2 (20% דיוק)</w:t>
       </w:r>
       <w:r>
@@ -1496,7 +1633,6 @@
           <w:szCs w:val="20"/>
           <w:rtl/>
         </w:rPr>
-        <w:lastRenderedPageBreak/>
         <w:t xml:space="preserve">חלק </w:t>
       </w:r>
       <w:r>
@@ -2077,29 +2213,7 @@
           <w:szCs w:val="20"/>
           <w:rtl/>
         </w:rPr>
-        <w:t xml:space="preserve">זמן אימון מהיר ו2) אלגוריתם פשוט למימוש ופשוט להסבר - ניתן להסביר בקלות למה האלגוריתם בחר נק' </w:t>
-      </w:r>
-      <w:proofErr w:type="spellStart"/>
-      <w:r>
-        <w:rPr>
-          <w:rFonts w:ascii="David" w:hAnsi="David" w:cs="David" w:hint="cs"/>
-          <w:color w:val="000000"/>
-          <w:sz w:val="20"/>
-          <w:szCs w:val="20"/>
-          <w:rtl/>
-        </w:rPr>
-        <w:t>מסויימת</w:t>
-      </w:r>
-      <w:proofErr w:type="spellEnd"/>
-      <w:r>
-        <w:rPr>
-          <w:rFonts w:ascii="David" w:hAnsi="David" w:cs="David" w:hint="cs"/>
-          <w:color w:val="000000"/>
-          <w:sz w:val="20"/>
-          <w:szCs w:val="20"/>
-          <w:rtl/>
-        </w:rPr>
-        <w:t xml:space="preserve">. </w:t>
+        <w:t xml:space="preserve">זמן אימון מהיר ו2) אלגוריתם פשוט למימוש ופשוט להסבר - ניתן להסביר בקלות למה האלגוריתם בחר נק' מסויימת. </w:t>
       </w:r>
       <w:r>
         <w:rPr>
@@ -2181,29 +2295,7 @@
           <w:szCs w:val="20"/>
           <w:rtl/>
         </w:rPr>
-        <w:t xml:space="preserve">רגישות לתכונות לא רלוונטיות - תכונות שאינן משפיעות על סיווג של דוגמא </w:t>
-      </w:r>
-      <w:proofErr w:type="spellStart"/>
-      <w:r>
-        <w:rPr>
-          <w:rFonts w:ascii="David" w:hAnsi="David" w:cs="David" w:hint="cs"/>
-          <w:color w:val="000000"/>
-          <w:sz w:val="20"/>
-          <w:szCs w:val="20"/>
-          <w:rtl/>
-        </w:rPr>
-        <w:t>מסויימת</w:t>
-      </w:r>
-      <w:proofErr w:type="spellEnd"/>
-      <w:r>
-        <w:rPr>
-          <w:rFonts w:ascii="David" w:hAnsi="David" w:cs="David" w:hint="cs"/>
-          <w:color w:val="000000"/>
-          <w:sz w:val="20"/>
-          <w:szCs w:val="20"/>
-          <w:rtl/>
-        </w:rPr>
-        <w:t xml:space="preserve"> ישפיעו בכל מקרה על מיקומו במרחב ולכן על אופציה לשכנים אחרים מהסיווג ללא התכונה הנ"ל.</w:t>
+        <w:t>רגישות לתכונות לא רלוונטיות - תכונות שאינן משפיעות על סיווג של דוגמא מסויימת ישפיעו בכל מקרה על מיקומו במרחב ולכן על אופציה לשכנים אחרים מהסיווג ללא התכונה הנ"ל.</w:t>
       </w:r>
     </w:p>
     <w:p>
@@ -2588,7 +2680,7 @@
           <w:szCs w:val="20"/>
           <w:rtl/>
         </w:rPr>
-        <w:t xml:space="preserve">על מנת למצוא את הכמות וסוג המאפיינים האידיאלים לסיווג ע"י </w:t>
+        <w:t xml:space="preserve">על מנת למצוא את כמות וסוג המאפיינים האידיאלים לסיווג ע"י </w:t>
       </w:r>
       <w:r>
         <w:rPr>
@@ -2944,6 +3036,7 @@
           <w:szCs w:val="20"/>
           <w:rtl/>
         </w:rPr>
+        <w:lastRenderedPageBreak/>
         <w:t>עקרון האלגוריתם:</w:t>
       </w:r>
     </w:p>
@@ -2970,16 +3063,26 @@
           <w:szCs w:val="20"/>
           <w:rtl/>
         </w:rPr>
-        <w:t xml:space="preserve">נאתחל מערך של כל המשתנים </w:t>
-      </w:r>
-      <w:r>
-        <w:rPr>
-          <w:rFonts w:ascii="David" w:hAnsi="David" w:cs="David"/>
-          <w:color w:val="000000"/>
-          <w:sz w:val="20"/>
-          <w:szCs w:val="20"/>
-        </w:rPr>
-        <w:t>features</w:t>
+        <w:t xml:space="preserve">נבצע את האלגוריתם הבא על כל ערכי </w:t>
+      </w:r>
+      <w:r>
+        <w:rPr>
+          <w:rFonts w:ascii="David" w:hAnsi="David" w:cs="David"/>
+          <w:color w:val="000000"/>
+          <w:sz w:val="20"/>
+          <w:szCs w:val="20"/>
+        </w:rPr>
+        <w:t>b</w:t>
+      </w:r>
+      <w:r>
+        <w:rPr>
+          <w:rFonts w:ascii="David" w:hAnsi="David" w:cs="David" w:hint="cs"/>
+          <w:color w:val="000000"/>
+          <w:sz w:val="20"/>
+          <w:szCs w:val="20"/>
+          <w:rtl/>
+        </w:rPr>
+        <w:t xml:space="preserve"> האפשריים:</w:t>
       </w:r>
     </w:p>
     <w:p>
@@ -3005,6 +3108,41 @@
           <w:szCs w:val="20"/>
           <w:rtl/>
         </w:rPr>
+        <w:t xml:space="preserve">נאתחל מערך של כל המשתנים </w:t>
+      </w:r>
+      <w:r>
+        <w:rPr>
+          <w:rFonts w:ascii="David" w:hAnsi="David" w:cs="David"/>
+          <w:color w:val="000000"/>
+          <w:sz w:val="20"/>
+          <w:szCs w:val="20"/>
+        </w:rPr>
+        <w:t>features</w:t>
+      </w:r>
+    </w:p>
+    <w:p>
+      <w:pPr>
+        <w:pStyle w:val="a3"/>
+        <w:numPr>
+          <w:ilvl w:val="2"/>
+          <w:numId w:val="1"/>
+        </w:numPr>
+        <w:spacing w:after="0" w:line="360" w:lineRule="auto"/>
+        <w:rPr>
+          <w:rFonts w:ascii="David" w:hAnsi="David" w:cs="David"/>
+          <w:color w:val="000000"/>
+          <w:sz w:val="20"/>
+          <w:szCs w:val="20"/>
+        </w:rPr>
+      </w:pPr>
+      <w:r>
+        <w:rPr>
+          <w:rFonts w:ascii="David" w:hAnsi="David" w:cs="David" w:hint="cs"/>
+          <w:color w:val="000000"/>
+          <w:sz w:val="20"/>
+          <w:szCs w:val="20"/>
+          <w:rtl/>
+        </w:rPr>
         <w:t xml:space="preserve">נבצע לולאה ובכל איטרציה נבחר להוריד מאפיין אחד ממערך </w:t>
       </w:r>
       <w:r>
@@ -3040,7 +3178,6 @@
           <w:szCs w:val="20"/>
           <w:rtl/>
         </w:rPr>
-        <w:lastRenderedPageBreak/>
         <w:t xml:space="preserve">נבצע אימון מבוסס </w:t>
       </w:r>
       <w:r>
@@ -3267,29 +3404,7 @@
           <w:szCs w:val="20"/>
           <w:rtl/>
         </w:rPr>
-        <w:t xml:space="preserve"> אשר הביא את הציון הטוב ביותר בכל </w:t>
-      </w:r>
-      <w:proofErr w:type="spellStart"/>
-      <w:r>
-        <w:rPr>
-          <w:rFonts w:ascii="David" w:hAnsi="David" w:cs="David" w:hint="cs"/>
-          <w:color w:val="000000"/>
-          <w:sz w:val="20"/>
-          <w:szCs w:val="20"/>
-          <w:rtl/>
-        </w:rPr>
-        <w:t>האיטרציות</w:t>
-      </w:r>
-      <w:proofErr w:type="spellEnd"/>
-      <w:r>
-        <w:rPr>
-          <w:rFonts w:ascii="David" w:hAnsi="David" w:cs="David" w:hint="cs"/>
-          <w:color w:val="000000"/>
-          <w:sz w:val="20"/>
-          <w:szCs w:val="20"/>
-          <w:rtl/>
-        </w:rPr>
-        <w:t xml:space="preserve"> (גם בוחר כמה מאפיינים וגם איזה מאפיינים לשים במערך</w:t>
+        <w:t xml:space="preserve"> אשר הביא את הציון הטוב ביותר בכל האיטרציות (גם בוחר כמה מאפיינים וגם איזה מאפיינים לשים במערך</w:t>
       </w:r>
     </w:p>
     <w:p>
@@ -3320,6 +3435,7 @@
       </w:pPr>
     </w:p>
     <w:sectPr>
+      <w:headerReference w:type="default" r:id="rId11"/>
       <w:pgSz w:w="11906" w:h="16838"/>
       <w:pgMar w:top="1440" w:right="1800" w:bottom="1440" w:left="1800" w:header="708" w:footer="708" w:gutter="0"/>
       <w:cols w:space="708"/>
@@ -3329,6 +3445,107 @@
     </w:sectPr>
   </w:body>
 </w:document>
+</file>
+
+<file path=word/endnotes.xml><?xml version="1.0" encoding="utf-8"?>
+<w:endnotes xmlns:wpc="http://schemas.microsoft.com/office/word/2010/wordprocessingCanvas" xmlns:cx="http://schemas.microsoft.com/office/drawing/2014/chartex" xmlns:cx1="http://schemas.microsoft.com/office/drawing/2015/9/8/chartex" xmlns:cx2="http://schemas.microsoft.com/office/drawing/2015/10/21/chartex" xmlns:cx3="http://schemas.microsoft.com/office/drawing/2016/5/9/chartex" xmlns:cx4="http://schemas.microsoft.com/office/drawing/2016/5/10/chartex" xmlns:cx5="http://schemas.microsoft.com/office/drawing/2016/5/11/chartex" xmlns:cx6="http://schemas.microsoft.com/office/drawing/2016/5/12/chartex" xmlns:cx7="http://schemas.microsoft.com/office/drawing/2016/5/13/chartex" xmlns:cx8="http://schemas.microsoft.com/office/drawing/2016/5/14/chartex" xmlns:mc="http://schemas.openxmlformats.org/markup-compatibility/2006" xmlns:aink="http://schemas.microsoft.com/office/drawing/2016/ink" xmlns:am3d="http://schemas.microsoft.com/office/drawing/2017/model3d" xmlns:o="urn:schemas-microsoft-com:office:office" xmlns:r="http://schemas.openxmlformats.org/officeDocument/2006/relationships" xmlns:m="http://schemas.openxmlformats.org/officeDocument/2006/math" xmlns:v="urn:schemas-microsoft-com:vml" xmlns:wp14="http://schemas.microsoft.com/office/word/2010/wordprocessingDrawing" xmlns:wp="http://schemas.openxmlformats.org/drawingml/2006/wordprocessingDrawing" xmlns:w10="urn:schemas-microsoft-com:office:word" xmlns:w="http://schemas.openxmlformats.org/wordprocessingml/2006/main" xmlns:w14="http://schemas.microsoft.com/office/word/2010/wordml" xmlns:w15="http://schemas.microsoft.com/office/word/2012/wordml" xmlns:w16cex="http://schemas.microsoft.com/office/word/2018/wordml/cex" xmlns:w16cid="http://schemas.microsoft.com/office/word/2016/wordml/cid" xmlns:w16="http://schemas.microsoft.com/office/word/2018/wordml" xmlns:w16sdtdh="http://schemas.microsoft.com/office/word/2020/wordml/sdtdatahash" xmlns:w16se="http://schemas.microsoft.com/office/word/2015/wordml/symex" xmlns:wpg="http://schemas.microsoft.com/office/word/2010/wordprocessingGroup" xmlns:wpi="http://schemas.microsoft.com/office/word/2010/wordprocessingInk" xmlns:wne="http://schemas.microsoft.com/office/word/2006/wordml" xmlns:wps="http://schemas.microsoft.com/office/word/2010/wordprocessingShape" mc:Ignorable="w14 w15 w16se w16cid w16 w16cex w16sdtdh wp14">
+  <w:endnote w:type="separator" w:id="-1">
+    <w:p>
+      <w:pPr>
+        <w:spacing w:after="0" w:line="240" w:lineRule="auto"/>
+      </w:pPr>
+      <w:r>
+        <w:separator/>
+      </w:r>
+    </w:p>
+  </w:endnote>
+  <w:endnote w:type="continuationSeparator" w:id="0">
+    <w:p>
+      <w:pPr>
+        <w:spacing w:after="0" w:line="240" w:lineRule="auto"/>
+      </w:pPr>
+      <w:r>
+        <w:continuationSeparator/>
+      </w:r>
+    </w:p>
+  </w:endnote>
+</w:endnotes>
+</file>
+
+<file path=word/footnotes.xml><?xml version="1.0" encoding="utf-8"?>
+<w:footnotes xmlns:wpc="http://schemas.microsoft.com/office/word/2010/wordprocessingCanvas" xmlns:cx="http://schemas.microsoft.com/office/drawing/2014/chartex" xmlns:cx1="http://schemas.microsoft.com/office/drawing/2015/9/8/chartex" xmlns:cx2="http://schemas.microsoft.com/office/drawing/2015/10/21/chartex" xmlns:cx3="http://schemas.microsoft.com/office/drawing/2016/5/9/chartex" xmlns:cx4="http://schemas.microsoft.com/office/drawing/2016/5/10/chartex" xmlns:cx5="http://schemas.microsoft.com/office/drawing/2016/5/11/chartex" xmlns:cx6="http://schemas.microsoft.com/office/drawing/2016/5/12/chartex" xmlns:cx7="http://schemas.microsoft.com/office/drawing/2016/5/13/chartex" xmlns:cx8="http://schemas.microsoft.com/office/drawing/2016/5/14/chartex" xmlns:mc="http://schemas.openxmlformats.org/markup-compatibility/2006" xmlns:aink="http://schemas.microsoft.com/office/drawing/2016/ink" xmlns:am3d="http://schemas.microsoft.com/office/drawing/2017/model3d" xmlns:o="urn:schemas-microsoft-com:office:office" xmlns:r="http://schemas.openxmlformats.org/officeDocument/2006/relationships" xmlns:m="http://schemas.openxmlformats.org/officeDocument/2006/math" xmlns:v="urn:schemas-microsoft-com:vml" xmlns:wp14="http://schemas.microsoft.com/office/word/2010/wordprocessingDrawing" xmlns:wp="http://schemas.openxmlformats.org/drawingml/2006/wordprocessingDrawing" xmlns:w10="urn:schemas-microsoft-com:office:word" xmlns:w="http://schemas.openxmlformats.org/wordprocessingml/2006/main" xmlns:w14="http://schemas.microsoft.com/office/word/2010/wordml" xmlns:w15="http://schemas.microsoft.com/office/word/2012/wordml" xmlns:w16cex="http://schemas.microsoft.com/office/word/2018/wordml/cex" xmlns:w16cid="http://schemas.microsoft.com/office/word/2016/wordml/cid" xmlns:w16="http://schemas.microsoft.com/office/word/2018/wordml" xmlns:w16sdtdh="http://schemas.microsoft.com/office/word/2020/wordml/sdtdatahash" xmlns:w16se="http://schemas.microsoft.com/office/word/2015/wordml/symex" xmlns:wpg="http://schemas.microsoft.com/office/word/2010/wordprocessingGroup" xmlns:wpi="http://schemas.microsoft.com/office/word/2010/wordprocessingInk" xmlns:wne="http://schemas.microsoft.com/office/word/2006/wordml" xmlns:wps="http://schemas.microsoft.com/office/word/2010/wordprocessingShape" mc:Ignorable="w14 w15 w16se w16cid w16 w16cex w16sdtdh wp14">
+  <w:footnote w:type="separator" w:id="-1">
+    <w:p>
+      <w:pPr>
+        <w:spacing w:after="0" w:line="240" w:lineRule="auto"/>
+      </w:pPr>
+      <w:r>
+        <w:separator/>
+      </w:r>
+    </w:p>
+  </w:footnote>
+  <w:footnote w:type="continuationSeparator" w:id="0">
+    <w:p>
+      <w:pPr>
+        <w:spacing w:after="0" w:line="240" w:lineRule="auto"/>
+      </w:pPr>
+      <w:r>
+        <w:continuationSeparator/>
+      </w:r>
+    </w:p>
+  </w:footnote>
+</w:footnotes>
+</file>
+
+<file path=word/header1.xml><?xml version="1.0" encoding="utf-8"?>
+<w:hdr xmlns:wpc="http://schemas.microsoft.com/office/word/2010/wordprocessingCanvas" xmlns:cx="http://schemas.microsoft.com/office/drawing/2014/chartex" xmlns:cx1="http://schemas.microsoft.com/office/drawing/2015/9/8/chartex" xmlns:cx2="http://schemas.microsoft.com/office/drawing/2015/10/21/chartex" xmlns:cx3="http://schemas.microsoft.com/office/drawing/2016/5/9/chartex" xmlns:cx4="http://schemas.microsoft.com/office/drawing/2016/5/10/chartex" xmlns:cx5="http://schemas.microsoft.com/office/drawing/2016/5/11/chartex" xmlns:cx6="http://schemas.microsoft.com/office/drawing/2016/5/12/chartex" xmlns:cx7="http://schemas.microsoft.com/office/drawing/2016/5/13/chartex" xmlns:cx8="http://schemas.microsoft.com/office/drawing/2016/5/14/chartex" xmlns:mc="http://schemas.openxmlformats.org/markup-compatibility/2006" xmlns:aink="http://schemas.microsoft.com/office/drawing/2016/ink" xmlns:am3d="http://schemas.microsoft.com/office/drawing/2017/model3d" xmlns:o="urn:schemas-microsoft-com:office:office" xmlns:r="http://schemas.openxmlformats.org/officeDocument/2006/relationships" xmlns:m="http://schemas.openxmlformats.org/officeDocument/2006/math" xmlns:v="urn:schemas-microsoft-com:vml" xmlns:wp14="http://schemas.microsoft.com/office/word/2010/wordprocessingDrawing" xmlns:wp="http://schemas.openxmlformats.org/drawingml/2006/wordprocessingDrawing" xmlns:w10="urn:schemas-microsoft-com:office:word" xmlns:w="http://schemas.openxmlformats.org/wordprocessingml/2006/main" xmlns:w14="http://schemas.microsoft.com/office/word/2010/wordml" xmlns:w15="http://schemas.microsoft.com/office/word/2012/wordml" xmlns:w16cex="http://schemas.microsoft.com/office/word/2018/wordml/cex" xmlns:w16cid="http://schemas.microsoft.com/office/word/2016/wordml/cid" xmlns:w16="http://schemas.microsoft.com/office/word/2018/wordml" xmlns:w16sdtdh="http://schemas.microsoft.com/office/word/2020/wordml/sdtdatahash" xmlns:w16se="http://schemas.microsoft.com/office/word/2015/wordml/symex" xmlns:wpg="http://schemas.microsoft.com/office/word/2010/wordprocessingGroup" xmlns:wpi="http://schemas.microsoft.com/office/word/2010/wordprocessingInk" xmlns:wne="http://schemas.microsoft.com/office/word/2006/wordml" xmlns:wps="http://schemas.microsoft.com/office/word/2010/wordprocessingShape" mc:Ignorable="w14 w15 w16se w16cid w16 w16cex w16sdtdh wp14">
+  <w:p>
+    <w:pPr>
+      <w:pStyle w:val="a5"/>
+    </w:pPr>
+    <w:r>
+      <w:rPr>
+        <w:noProof/>
+        <w:color w:val="000000"/>
+      </w:rPr>
+      <w:drawing>
+        <wp:inline distT="0" distB="0" distL="0" distR="0" wp14:anchorId="4CA75825" wp14:editId="7485F373">
+          <wp:extent cx="5274310" cy="724535"/>
+          <wp:effectExtent l="0" t="0" r="2540" b="0"/>
+          <wp:docPr id="45" name="image1.png"/>
+          <wp:cNvGraphicFramePr/>
+          <a:graphic xmlns:a="http://schemas.openxmlformats.org/drawingml/2006/main">
+            <a:graphicData uri="http://schemas.openxmlformats.org/drawingml/2006/picture">
+              <pic:pic xmlns:pic="http://schemas.openxmlformats.org/drawingml/2006/picture">
+                <pic:nvPicPr>
+                  <pic:cNvPr id="0" name="image1.png"/>
+                  <pic:cNvPicPr preferRelativeResize="0"/>
+                </pic:nvPicPr>
+                <pic:blipFill>
+                  <a:blip r:embed="rId1"/>
+                  <a:srcRect/>
+                  <a:stretch>
+                    <a:fillRect/>
+                  </a:stretch>
+                </pic:blipFill>
+                <pic:spPr>
+                  <a:xfrm>
+                    <a:off x="0" y="0"/>
+                    <a:ext cx="5274310" cy="724535"/>
+                  </a:xfrm>
+                  <a:prstGeom prst="rect">
+                    <a:avLst/>
+                  </a:prstGeom>
+                  <a:ln/>
+                </pic:spPr>
+              </pic:pic>
+            </a:graphicData>
+          </a:graphic>
+        </wp:inline>
+      </w:drawing>
+    </w:r>
+  </w:p>
+</w:hdr>
 </file>
 
 <file path=word/numbering.xml><?xml version="1.0" encoding="utf-8"?>
@@ -3875,6 +4092,50 @@
       <w:color w:val="808080"/>
     </w:rPr>
   </w:style>
+  <w:style w:type="paragraph" w:styleId="a5">
+    <w:name w:val="header"/>
+    <w:basedOn w:val="a"/>
+    <w:link w:val="a6"/>
+    <w:uiPriority w:val="99"/>
+    <w:unhideWhenUsed/>
+    <w:rsid w:val="00B12781"/>
+    <w:pPr>
+      <w:tabs>
+        <w:tab w:val="center" w:pos="4320"/>
+        <w:tab w:val="right" w:pos="8640"/>
+      </w:tabs>
+      <w:spacing w:after="0" w:line="240" w:lineRule="auto"/>
+    </w:pPr>
+  </w:style>
+  <w:style w:type="character" w:customStyle="1" w:styleId="a6">
+    <w:name w:val="כותרת עליונה תו"/>
+    <w:basedOn w:val="a0"/>
+    <w:link w:val="a5"/>
+    <w:uiPriority w:val="99"/>
+    <w:rsid w:val="00B12781"/>
+  </w:style>
+  <w:style w:type="paragraph" w:styleId="a7">
+    <w:name w:val="footer"/>
+    <w:basedOn w:val="a"/>
+    <w:link w:val="a8"/>
+    <w:uiPriority w:val="99"/>
+    <w:unhideWhenUsed/>
+    <w:rsid w:val="00B12781"/>
+    <w:pPr>
+      <w:tabs>
+        <w:tab w:val="center" w:pos="4320"/>
+        <w:tab w:val="right" w:pos="8640"/>
+      </w:tabs>
+      <w:spacing w:after="0" w:line="240" w:lineRule="auto"/>
+    </w:pPr>
+  </w:style>
+  <w:style w:type="character" w:customStyle="1" w:styleId="a8">
+    <w:name w:val="כותרת תחתונה תו"/>
+    <w:basedOn w:val="a0"/>
+    <w:link w:val="a7"/>
+    <w:uiPriority w:val="99"/>
+    <w:rsid w:val="00B12781"/>
+  </w:style>
 </w:styles>
 </file>
 

</xml_diff>

<commit_message>
final Dry part v1
</commit_message>
<xml_diff>
--- a/DRY3_AI.docx
+++ b/DRY3_AI.docx
@@ -195,25 +195,7 @@
           <w:sz w:val="40"/>
           <w:szCs w:val="40"/>
         </w:rPr>
-        <w:t>Ophir Khill</w:t>
-      </w:r>
-      <w:r>
-        <w:rPr>
-          <w:rFonts w:ascii="Source Sans Pro" w:eastAsia="Source Sans Pro" w:hAnsi="Source Sans Pro" w:cs="Source Sans Pro"/>
-          <w:b/>
-          <w:sz w:val="40"/>
-          <w:szCs w:val="40"/>
-        </w:rPr>
-        <w:t xml:space="preserve"> </w:t>
-      </w:r>
-      <w:r>
-        <w:rPr>
-          <w:rFonts w:ascii="Source Sans Pro" w:eastAsia="Source Sans Pro" w:hAnsi="Source Sans Pro" w:cs="Source Sans Pro"/>
-          <w:b/>
-          <w:sz w:val="40"/>
-          <w:szCs w:val="40"/>
-        </w:rPr>
-        <w:t>206629966</w:t>
+        <w:t>Ophir Khill 206629966</w:t>
       </w:r>
     </w:p>
     <w:p>
@@ -1784,7 +1766,25 @@
           <w:sz w:val="20"/>
           <w:szCs w:val="20"/>
         </w:rPr>
-        <w:t>94.69%</w:t>
+        <w:t>9</w:t>
+      </w:r>
+      <w:r>
+        <w:rPr>
+          <w:rFonts w:ascii="David" w:eastAsiaTheme="minorEastAsia" w:hAnsi="David" w:cs="David"/>
+          <w:color w:val="000000"/>
+          <w:sz w:val="20"/>
+          <w:szCs w:val="20"/>
+        </w:rPr>
+        <w:t>5</w:t>
+      </w:r>
+      <w:r>
+        <w:rPr>
+          <w:rFonts w:ascii="David" w:eastAsiaTheme="minorEastAsia" w:hAnsi="David" w:cs="David"/>
+          <w:color w:val="000000"/>
+          <w:sz w:val="20"/>
+          <w:szCs w:val="20"/>
+        </w:rPr>
+        <w:t>.6%</w:t>
       </w:r>
     </w:p>
     <w:p>
@@ -1934,86 +1934,67 @@
         <w:rPr>
           <w:rFonts w:ascii="David" w:hAnsi="David" w:cs="David"/>
           <w:color w:val="000000"/>
-          <w:sz w:val="54"/>
-          <w:szCs w:val="54"/>
-          <w:highlight w:val="yellow"/>
-        </w:rPr>
-      </w:pPr>
-      <w:r>
-        <w:rPr>
-          <w:rFonts w:ascii="David" w:hAnsi="David" w:cs="David" w:hint="cs"/>
-          <w:color w:val="000000"/>
-          <w:sz w:val="54"/>
-          <w:szCs w:val="54"/>
-          <w:highlight w:val="yellow"/>
-          <w:rtl/>
-        </w:rPr>
-        <w:t>רטוב +</w:t>
-      </w:r>
-      <w:r>
-        <w:rPr>
-          <w:rFonts w:ascii="David" w:hAnsi="David" w:cs="David" w:hint="cs"/>
-          <w:color w:val="000000"/>
-          <w:sz w:val="54"/>
-          <w:szCs w:val="54"/>
-          <w:highlight w:val="yellow"/>
-        </w:rPr>
-        <w:t xml:space="preserve"> </w:t>
-      </w:r>
-      <w:r>
-        <w:rPr>
-          <w:rFonts w:ascii="David" w:hAnsi="David" w:cs="David" w:hint="cs"/>
-          <w:color w:val="000000"/>
-          <w:sz w:val="54"/>
-          <w:szCs w:val="54"/>
-          <w:highlight w:val="yellow"/>
-          <w:rtl/>
-        </w:rPr>
-        <w:t xml:space="preserve">יבש </w:t>
-      </w:r>
-      <w:r>
-        <w:rPr>
-          <w:rFonts w:ascii="David" w:hAnsi="David" w:cs="David"/>
-          <w:color w:val="000000"/>
-          <w:sz w:val="54"/>
-          <w:szCs w:val="54"/>
-          <w:highlight w:val="yellow"/>
-          <w:rtl/>
-        </w:rPr>
-        <w:t>–</w:t>
-      </w:r>
-      <w:r>
-        <w:rPr>
-          <w:rFonts w:ascii="David" w:hAnsi="David" w:cs="David" w:hint="cs"/>
-          <w:color w:val="000000"/>
-          <w:sz w:val="54"/>
-          <w:szCs w:val="54"/>
-          <w:highlight w:val="yellow"/>
-          <w:rtl/>
-        </w:rPr>
-        <w:t xml:space="preserve"> </w:t>
-      </w:r>
-      <w:r>
-        <w:rPr>
-          <w:rFonts w:ascii="David" w:hAnsi="David" w:cs="David" w:hint="cs"/>
-          <w:color w:val="000000"/>
-          <w:sz w:val="54"/>
-          <w:szCs w:val="54"/>
-          <w:highlight w:val="yellow"/>
-          <w:rtl/>
-        </w:rPr>
-        <w:t>להוסיף גרף</w:t>
-      </w:r>
-      <w:r>
-        <w:rPr>
-          <w:rFonts w:ascii="David" w:hAnsi="David" w:cs="David" w:hint="cs"/>
-          <w:color w:val="000000"/>
-          <w:sz w:val="54"/>
-          <w:szCs w:val="54"/>
-          <w:highlight w:val="yellow"/>
-          <w:rtl/>
-        </w:rPr>
-        <w:t xml:space="preserve"> ולהסביר אותו</w:t>
+          <w:sz w:val="20"/>
+          <w:szCs w:val="20"/>
+        </w:rPr>
+      </w:pPr>
+      <w:r>
+        <w:rPr>
+          <w:rFonts w:ascii="David" w:hAnsi="David" w:cs="David"/>
+          <w:color w:val="000000"/>
+          <w:sz w:val="20"/>
+          <w:szCs w:val="20"/>
+          <w:rtl/>
+        </w:rPr>
+        <w:drawing>
+          <wp:anchor distT="0" distB="0" distL="114300" distR="114300" simplePos="0" relativeHeight="251662336" behindDoc="0" locked="0" layoutInCell="1" allowOverlap="1" wp14:anchorId="77A1B835" wp14:editId="6B7173B3">
+            <wp:simplePos x="0" y="0"/>
+            <wp:positionH relativeFrom="column">
+              <wp:posOffset>252162</wp:posOffset>
+            </wp:positionH>
+            <wp:positionV relativeFrom="paragraph">
+              <wp:posOffset>123056</wp:posOffset>
+            </wp:positionV>
+            <wp:extent cx="4412047" cy="2215585"/>
+            <wp:effectExtent l="0" t="0" r="7620" b="0"/>
+            <wp:wrapTopAndBottom/>
+            <wp:docPr id="8" name="תמונה 8"/>
+            <wp:cNvGraphicFramePr>
+              <a:graphicFrameLocks xmlns:a="http://schemas.openxmlformats.org/drawingml/2006/main" noChangeAspect="1"/>
+            </wp:cNvGraphicFramePr>
+            <a:graphic xmlns:a="http://schemas.openxmlformats.org/drawingml/2006/main">
+              <a:graphicData uri="http://schemas.openxmlformats.org/drawingml/2006/picture">
+                <pic:pic xmlns:pic="http://schemas.openxmlformats.org/drawingml/2006/picture">
+                  <pic:nvPicPr>
+                    <pic:cNvPr id="1" name=""/>
+                    <pic:cNvPicPr/>
+                  </pic:nvPicPr>
+                  <pic:blipFill>
+                    <a:blip r:embed="rId11" cstate="print">
+                      <a:extLst>
+                        <a:ext uri="{28A0092B-C50C-407E-A947-70E740481C1C}">
+                          <a14:useLocalDpi xmlns:a14="http://schemas.microsoft.com/office/drawing/2010/main" val="0"/>
+                        </a:ext>
+                      </a:extLst>
+                    </a:blip>
+                    <a:stretch>
+                      <a:fillRect/>
+                    </a:stretch>
+                  </pic:blipFill>
+                  <pic:spPr>
+                    <a:xfrm>
+                      <a:off x="0" y="0"/>
+                      <a:ext cx="4412047" cy="2215585"/>
+                    </a:xfrm>
+                    <a:prstGeom prst="rect">
+                      <a:avLst/>
+                    </a:prstGeom>
+                  </pic:spPr>
+                </pic:pic>
+              </a:graphicData>
+            </a:graphic>
+          </wp:anchor>
+        </w:drawing>
       </w:r>
     </w:p>
     <w:p>
@@ -2039,7 +2020,131 @@
           <w:szCs w:val="20"/>
           <w:rtl/>
         </w:rPr>
-        <w:t xml:space="preserve">הדיוק המתקבל לאחר גיזום ע"ב פרמטר הגיזום 51 הינו </w:t>
+        <w:t>ניתן לראות כי עבור גיזום גדול מ7</w:t>
+      </w:r>
+      <w:r>
+        <w:rPr>
+          <w:rFonts w:ascii="David" w:hAnsi="David" w:cs="David" w:hint="cs"/>
+          <w:color w:val="000000"/>
+          <w:sz w:val="20"/>
+          <w:szCs w:val="20"/>
+          <w:rtl/>
+        </w:rPr>
+        <w:t>0</w:t>
+      </w:r>
+      <w:r>
+        <w:rPr>
+          <w:rFonts w:ascii="David" w:hAnsi="David" w:cs="David" w:hint="cs"/>
+          <w:color w:val="000000"/>
+          <w:sz w:val="20"/>
+          <w:szCs w:val="20"/>
+          <w:rtl/>
+        </w:rPr>
+        <w:t xml:space="preserve"> </w:t>
+      </w:r>
+      <w:r>
+        <w:rPr>
+          <w:rFonts w:ascii="David" w:hAnsi="David" w:cs="David" w:hint="cs"/>
+          <w:color w:val="000000"/>
+          <w:sz w:val="20"/>
+          <w:szCs w:val="20"/>
+          <w:rtl/>
+        </w:rPr>
+        <w:t xml:space="preserve">או קטן מ30 </w:t>
+      </w:r>
+      <w:r>
+        <w:rPr>
+          <w:rFonts w:ascii="David" w:hAnsi="David" w:cs="David" w:hint="cs"/>
+          <w:color w:val="000000"/>
+          <w:sz w:val="20"/>
+          <w:szCs w:val="20"/>
+          <w:rtl/>
+        </w:rPr>
+        <w:t xml:space="preserve">קיבלנו ירידה בדיוק סט הוולידציה ולכן נבחר את פרמטר הגיזום להיות 51. </w:t>
+      </w:r>
+      <w:r>
+        <w:rPr>
+          <w:rFonts w:ascii="David" w:hAnsi="David" w:cs="David" w:hint="cs"/>
+          <w:color w:val="000000"/>
+          <w:sz w:val="20"/>
+          <w:szCs w:val="20"/>
+          <w:rtl/>
+        </w:rPr>
+        <w:t>הדיוק המתקבל</w:t>
+      </w:r>
+      <w:r>
+        <w:rPr>
+          <w:rFonts w:ascii="David" w:hAnsi="David" w:cs="David" w:hint="cs"/>
+          <w:color w:val="000000"/>
+          <w:sz w:val="20"/>
+          <w:szCs w:val="20"/>
+          <w:rtl/>
+        </w:rPr>
+        <w:t xml:space="preserve"> עבור </w:t>
+      </w:r>
+      <w:r>
+        <w:rPr>
+          <w:rFonts w:ascii="David" w:hAnsi="David" w:cs="David" w:hint="cs"/>
+          <w:b/>
+          <w:bCs/>
+          <w:color w:val="000000"/>
+          <w:sz w:val="20"/>
+          <w:szCs w:val="20"/>
+          <w:rtl/>
+        </w:rPr>
+        <w:t>סט</w:t>
+      </w:r>
+      <w:r>
+        <w:rPr>
+          <w:rFonts w:ascii="David" w:hAnsi="David" w:cs="David" w:hint="cs"/>
+          <w:color w:val="000000"/>
+          <w:sz w:val="20"/>
+          <w:szCs w:val="20"/>
+          <w:rtl/>
+        </w:rPr>
+        <w:t xml:space="preserve"> </w:t>
+      </w:r>
+      <w:r>
+        <w:rPr>
+          <w:rFonts w:ascii="David" w:hAnsi="David" w:cs="David" w:hint="cs"/>
+          <w:b/>
+          <w:bCs/>
+          <w:color w:val="000000"/>
+          <w:sz w:val="20"/>
+          <w:szCs w:val="20"/>
+          <w:rtl/>
+        </w:rPr>
+        <w:t>הניסוי</w:t>
+      </w:r>
+      <w:r>
+        <w:rPr>
+          <w:rFonts w:ascii="David" w:hAnsi="David" w:cs="David" w:hint="cs"/>
+          <w:color w:val="000000"/>
+          <w:sz w:val="20"/>
+          <w:szCs w:val="20"/>
+          <w:rtl/>
+        </w:rPr>
+        <w:t xml:space="preserve"> לאחר </w:t>
+      </w:r>
+      <w:r>
+        <w:rPr>
+          <w:rFonts w:ascii="David" w:hAnsi="David" w:cs="David" w:hint="cs"/>
+          <w:color w:val="000000"/>
+          <w:sz w:val="20"/>
+          <w:szCs w:val="20"/>
+          <w:rtl/>
+        </w:rPr>
+        <w:t>ה</w:t>
+      </w:r>
+      <w:r>
+        <w:rPr>
+          <w:rFonts w:ascii="David" w:hAnsi="David" w:cs="David" w:hint="cs"/>
+          <w:color w:val="000000"/>
+          <w:sz w:val="20"/>
+          <w:szCs w:val="20"/>
+          <w:rtl/>
+        </w:rPr>
+        <w:t xml:space="preserve">גיזום ע"ב פרמטר הגיזום 51 הינו </w:t>
       </w:r>
       <w:r>
         <w:rPr>
@@ -2059,7 +2164,47 @@
           <w:szCs w:val="20"/>
           <w:rtl/>
         </w:rPr>
-        <w:t xml:space="preserve"> - מ94 ל97 אחוז דיוק בסיווג.</w:t>
+        <w:t xml:space="preserve"> - מ9</w:t>
+      </w:r>
+      <w:r>
+        <w:rPr>
+          <w:rFonts w:ascii="David" w:hAnsi="David" w:cs="David" w:hint="cs"/>
+          <w:color w:val="000000"/>
+          <w:sz w:val="20"/>
+          <w:szCs w:val="20"/>
+          <w:rtl/>
+        </w:rPr>
+        <w:t>5.6</w:t>
+      </w:r>
+      <w:r>
+        <w:rPr>
+          <w:rFonts w:ascii="David" w:hAnsi="David" w:cs="David" w:hint="cs"/>
+          <w:color w:val="000000"/>
+          <w:sz w:val="20"/>
+          <w:szCs w:val="20"/>
+          <w:rtl/>
+        </w:rPr>
+        <w:t xml:space="preserve"> ל97</w:t>
+      </w:r>
+      <w:r>
+        <w:rPr>
+          <w:rFonts w:ascii="David" w:hAnsi="David" w:cs="David" w:hint="cs"/>
+          <w:color w:val="000000"/>
+          <w:sz w:val="20"/>
+          <w:szCs w:val="20"/>
+          <w:rtl/>
+        </w:rPr>
+        <w:t>.3</w:t>
+      </w:r>
+      <w:r>
+        <w:rPr>
+          <w:rFonts w:ascii="David" w:hAnsi="David" w:cs="David" w:hint="cs"/>
+          <w:color w:val="000000"/>
+          <w:sz w:val="20"/>
+          <w:szCs w:val="20"/>
+          <w:rtl/>
+        </w:rPr>
+        <w:t xml:space="preserve"> אחוז דיוק בסיווג.</w:t>
       </w:r>
     </w:p>
     <w:p>
@@ -2213,7 +2358,57 @@
           <w:szCs w:val="20"/>
           <w:rtl/>
         </w:rPr>
-        <w:t xml:space="preserve">זמן אימון מהיר ו2) אלגוריתם פשוט למימוש ופשוט להסבר - ניתן להסביר בקלות למה האלגוריתם בחר נק' מסויימת. </w:t>
+        <w:t>זמן אימון מהיר</w:t>
+      </w:r>
+      <w:r>
+        <w:rPr>
+          <w:rFonts w:ascii="David" w:hAnsi="David" w:cs="David" w:hint="cs"/>
+          <w:color w:val="000000"/>
+          <w:sz w:val="20"/>
+          <w:szCs w:val="20"/>
+          <w:rtl/>
+        </w:rPr>
+        <w:t xml:space="preserve"> ופשוט למימוש</w:t>
+      </w:r>
+      <w:r>
+        <w:rPr>
+          <w:rFonts w:ascii="David" w:hAnsi="David" w:cs="David" w:hint="cs"/>
+          <w:color w:val="000000"/>
+          <w:sz w:val="20"/>
+          <w:szCs w:val="20"/>
+          <w:rtl/>
+        </w:rPr>
+        <w:t xml:space="preserve"> ו2) </w:t>
+      </w:r>
+      <w:r>
+        <w:rPr>
+          <w:rFonts w:ascii="David" w:hAnsi="David" w:cs="David" w:hint="cs"/>
+          <w:color w:val="000000"/>
+          <w:sz w:val="20"/>
+          <w:szCs w:val="20"/>
+          <w:rtl/>
+        </w:rPr>
+        <w:t>ניתן להתאים פונקציות מרחק שונות ולקבל מגוון מודלים למגוון בעיות סיווג</w:t>
+      </w:r>
+      <w:r>
+        <w:rPr>
+          <w:rFonts w:ascii="David" w:hAnsi="David" w:cs="David" w:hint="cs"/>
+          <w:color w:val="000000"/>
+          <w:sz w:val="20"/>
+          <w:szCs w:val="20"/>
+          <w:rtl/>
+        </w:rPr>
+        <w:t xml:space="preserve"> (לדוגמא פונקצית דימיון בין שני אובייקטים ללא תכונות אמפיריות)</w:t>
+      </w:r>
+      <w:r>
+        <w:rPr>
+          <w:rFonts w:ascii="David" w:hAnsi="David" w:cs="David" w:hint="cs"/>
+          <w:color w:val="000000"/>
+          <w:sz w:val="20"/>
+          <w:szCs w:val="20"/>
+          <w:rtl/>
+        </w:rPr>
+        <w:t xml:space="preserve">. </w:t>
       </w:r>
       <w:r>
         <w:rPr>
@@ -2442,10 +2637,8 @@
         <w:t xml:space="preserve">ישנן </w:t>
       </w:r>
       <m:oMath>
-        <m:nary>
-          <m:naryPr>
-            <m:chr m:val="∑"/>
-            <m:limLoc m:val="undOvr"/>
+        <m:d>
+          <m:dPr>
             <m:ctrlPr>
               <w:rPr>
                 <w:rFonts w:ascii="Cambria Math" w:eastAsiaTheme="minorEastAsia" w:hAnsi="Cambria Math" w:cs="David"/>
@@ -2455,32 +2648,11 @@
                 <w:szCs w:val="20"/>
               </w:rPr>
             </m:ctrlPr>
-          </m:naryPr>
-          <m:sub>
-            <m:r>
-              <w:rPr>
-                <w:rFonts w:ascii="Cambria Math" w:eastAsiaTheme="minorEastAsia" w:hAnsi="Cambria Math" w:cs="David"/>
-                <w:color w:val="000000"/>
-                <w:sz w:val="20"/>
-                <w:szCs w:val="20"/>
-              </w:rPr>
-              <m:t>b=1</m:t>
-            </m:r>
-          </m:sub>
-          <m:sup>
-            <m:r>
-              <w:rPr>
-                <w:rFonts w:ascii="Cambria Math" w:eastAsiaTheme="minorEastAsia" w:hAnsi="Cambria Math" w:cs="David"/>
-                <w:color w:val="000000"/>
-                <w:sz w:val="20"/>
-                <w:szCs w:val="20"/>
-              </w:rPr>
-              <m:t>|D|</m:t>
-            </m:r>
-          </m:sup>
+          </m:dPr>
           <m:e>
-            <m:d>
-              <m:dPr>
+            <m:f>
+              <m:fPr>
+                <m:type m:val="noBar"/>
                 <m:ctrlPr>
                   <w:rPr>
                     <w:rFonts w:ascii="Cambria Math" w:eastAsiaTheme="minorEastAsia" w:hAnsi="Cambria Math" w:cs="David"/>
@@ -2490,48 +2662,32 @@
                     <w:szCs w:val="20"/>
                   </w:rPr>
                 </m:ctrlPr>
-              </m:dPr>
-              <m:e>
-                <m:f>
-                  <m:fPr>
-                    <m:type m:val="noBar"/>
-                    <m:ctrlPr>
-                      <w:rPr>
-                        <w:rFonts w:ascii="Cambria Math" w:eastAsiaTheme="minorEastAsia" w:hAnsi="Cambria Math" w:cs="David"/>
-                        <w:i/>
-                        <w:color w:val="000000"/>
-                        <w:sz w:val="20"/>
-                        <w:szCs w:val="20"/>
-                      </w:rPr>
-                    </m:ctrlPr>
-                  </m:fPr>
-                  <m:num>
-                    <m:r>
-                      <w:rPr>
-                        <w:rFonts w:ascii="Cambria Math" w:eastAsiaTheme="minorEastAsia" w:hAnsi="Cambria Math" w:cs="David"/>
-                        <w:color w:val="000000"/>
-                        <w:sz w:val="20"/>
-                        <w:szCs w:val="20"/>
-                      </w:rPr>
-                      <m:t>S</m:t>
-                    </m:r>
-                  </m:num>
-                  <m:den>
-                    <m:r>
-                      <w:rPr>
-                        <w:rFonts w:ascii="Cambria Math" w:eastAsiaTheme="minorEastAsia" w:hAnsi="Cambria Math" w:cs="David"/>
-                        <w:color w:val="000000"/>
-                        <w:sz w:val="20"/>
-                        <w:szCs w:val="20"/>
-                      </w:rPr>
-                      <m:t>b</m:t>
-                    </m:r>
-                  </m:den>
-                </m:f>
-              </m:e>
-            </m:d>
+              </m:fPr>
+              <m:num>
+                <m:r>
+                  <w:rPr>
+                    <w:rFonts w:ascii="Cambria Math" w:eastAsiaTheme="minorEastAsia" w:hAnsi="Cambria Math" w:cs="David"/>
+                    <w:color w:val="000000"/>
+                    <w:sz w:val="20"/>
+                    <w:szCs w:val="20"/>
+                  </w:rPr>
+                  <m:t>D</m:t>
+                </m:r>
+              </m:num>
+              <m:den>
+                <m:r>
+                  <w:rPr>
+                    <w:rFonts w:ascii="Cambria Math" w:eastAsiaTheme="minorEastAsia" w:hAnsi="Cambria Math" w:cs="David"/>
+                    <w:color w:val="000000"/>
+                    <w:sz w:val="20"/>
+                    <w:szCs w:val="20"/>
+                  </w:rPr>
+                  <m:t>b</m:t>
+                </m:r>
+              </m:den>
+            </m:f>
           </m:e>
-        </m:nary>
+        </m:d>
       </m:oMath>
       <w:r>
         <w:rPr>
@@ -2541,7 +2697,7 @@
           <w:szCs w:val="20"/>
           <w:rtl/>
         </w:rPr>
-        <w:t xml:space="preserve"> תתי קבוצות וזאת מכיוון </w:t>
+        <w:t xml:space="preserve"> תתי קבוצות</w:t>
       </w:r>
       <w:r>
         <w:rPr>
@@ -2551,7 +2707,16 @@
           <w:szCs w:val="20"/>
           <w:rtl/>
         </w:rPr>
-        <w:t>שנסכם</w:t>
+        <w:t xml:space="preserve"> בגודל </w:t>
+      </w:r>
+      <w:r>
+        <w:rPr>
+          <w:rFonts w:ascii="David" w:eastAsiaTheme="minorEastAsia" w:hAnsi="David" w:cs="David"/>
+          <w:color w:val="000000"/>
+          <w:sz w:val="20"/>
+          <w:szCs w:val="20"/>
+        </w:rPr>
+        <w:t>b</w:t>
       </w:r>
       <w:r>
         <w:rPr>
@@ -2561,7 +2726,7 @@
           <w:szCs w:val="20"/>
           <w:rtl/>
         </w:rPr>
-        <w:t xml:space="preserve"> את כל האופציות לתתי קבוצות בגודל משתנה בין 1 ל </w:t>
+        <w:t xml:space="preserve"> וזאת מכיוון </w:t>
       </w:r>
       <w:r>
         <w:rPr>
@@ -2569,56 +2734,57 @@
           <w:color w:val="000000"/>
           <w:sz w:val="20"/>
           <w:szCs w:val="20"/>
+          <w:rtl/>
+        </w:rPr>
+        <w:t xml:space="preserve">שכל </w:t>
+      </w:r>
+      <w:r>
+        <w:rPr>
+          <w:rFonts w:ascii="David" w:eastAsiaTheme="minorEastAsia" w:hAnsi="David" w:cs="David" w:hint="cs"/>
+          <w:color w:val="000000"/>
+          <w:sz w:val="20"/>
+          <w:szCs w:val="20"/>
+          <w:rtl/>
+        </w:rPr>
+        <w:t>תת קבוצה</w:t>
+      </w:r>
+      <w:r>
+        <w:rPr>
+          <w:rFonts w:ascii="David" w:eastAsiaTheme="minorEastAsia" w:hAnsi="David" w:cs="David" w:hint="cs"/>
+          <w:color w:val="000000"/>
+          <w:sz w:val="20"/>
+          <w:szCs w:val="20"/>
+          <w:rtl/>
+        </w:rPr>
+        <w:t xml:space="preserve"> יכולה להכיל </w:t>
+      </w:r>
+      <w:r>
+        <w:rPr>
+          <w:rFonts w:ascii="David" w:eastAsiaTheme="minorEastAsia" w:hAnsi="David" w:cs="David"/>
+          <w:color w:val="000000"/>
+          <w:sz w:val="20"/>
+          <w:szCs w:val="20"/>
+        </w:rPr>
+        <w:t>b</w:t>
+      </w:r>
+      <w:r>
+        <w:rPr>
+          <w:rFonts w:ascii="David" w:eastAsiaTheme="minorEastAsia" w:hAnsi="David" w:cs="David" w:hint="cs"/>
+          <w:color w:val="000000"/>
+          <w:sz w:val="20"/>
+          <w:szCs w:val="20"/>
+          <w:rtl/>
+        </w:rPr>
+        <w:t xml:space="preserve"> מספרים מתוך הקבוצה הראשית </w:t>
+      </w:r>
+      <w:r>
+        <w:rPr>
+          <w:rFonts w:ascii="David" w:eastAsiaTheme="minorEastAsia" w:hAnsi="David" w:cs="David"/>
+          <w:color w:val="000000"/>
+          <w:sz w:val="20"/>
+          <w:szCs w:val="20"/>
         </w:rPr>
         <w:t>D</w:t>
-      </w:r>
-      <w:r>
-        <w:rPr>
-          <w:rFonts w:ascii="David" w:eastAsiaTheme="minorEastAsia" w:hAnsi="David" w:cs="David" w:hint="cs"/>
-          <w:color w:val="000000"/>
-          <w:sz w:val="20"/>
-          <w:szCs w:val="20"/>
-          <w:rtl/>
-        </w:rPr>
-        <w:t xml:space="preserve"> וכל תת קבוצה</w:t>
-      </w:r>
-      <w:r>
-        <w:rPr>
-          <w:rFonts w:ascii="David" w:eastAsiaTheme="minorEastAsia" w:hAnsi="David" w:cs="David" w:hint="cs"/>
-          <w:color w:val="000000"/>
-          <w:sz w:val="20"/>
-          <w:szCs w:val="20"/>
-          <w:rtl/>
-        </w:rPr>
-        <w:t xml:space="preserve"> יכולה להכיל </w:t>
-      </w:r>
-      <w:r>
-        <w:rPr>
-          <w:rFonts w:ascii="David" w:eastAsiaTheme="minorEastAsia" w:hAnsi="David" w:cs="David"/>
-          <w:color w:val="000000"/>
-          <w:sz w:val="20"/>
-          <w:szCs w:val="20"/>
-        </w:rPr>
-        <w:t>b</w:t>
-      </w:r>
-      <w:r>
-        <w:rPr>
-          <w:rFonts w:ascii="David" w:eastAsiaTheme="minorEastAsia" w:hAnsi="David" w:cs="David" w:hint="cs"/>
-          <w:color w:val="000000"/>
-          <w:sz w:val="20"/>
-          <w:szCs w:val="20"/>
-          <w:rtl/>
-        </w:rPr>
-        <w:t xml:space="preserve"> מספרים מתוך הקבוצה הראשית </w:t>
-      </w:r>
-      <w:r>
-        <w:rPr>
-          <w:rFonts w:ascii="David" w:eastAsiaTheme="minorEastAsia" w:hAnsi="David" w:cs="David" w:hint="cs"/>
-          <w:color w:val="000000"/>
-          <w:sz w:val="20"/>
-          <w:szCs w:val="20"/>
-        </w:rPr>
-        <w:t>S</w:t>
       </w:r>
       <w:r>
         <w:rPr>
@@ -2680,6 +2846,7 @@
           <w:szCs w:val="20"/>
           <w:rtl/>
         </w:rPr>
+        <w:lastRenderedPageBreak/>
         <w:t xml:space="preserve">על מנת למצוא את כמות וסוג המאפיינים האידיאלים לסיווג ע"י </w:t>
       </w:r>
       <w:r>
@@ -3036,7 +3203,6 @@
           <w:szCs w:val="20"/>
           <w:rtl/>
         </w:rPr>
-        <w:lastRenderedPageBreak/>
         <w:t>עקרון האלגוריתם:</w:t>
       </w:r>
     </w:p>
@@ -3108,7 +3274,29 @@
           <w:szCs w:val="20"/>
           <w:rtl/>
         </w:rPr>
-        <w:t xml:space="preserve">נאתחל מערך של כל המשתנים </w:t>
+        <w:t xml:space="preserve">נאתחל מערך של </w:t>
+      </w:r>
+      <w:r>
+        <w:rPr>
+          <w:rFonts w:ascii="David" w:hAnsi="David" w:cs="David" w:hint="cs"/>
+          <w:b/>
+          <w:bCs/>
+          <w:color w:val="000000"/>
+          <w:sz w:val="20"/>
+          <w:szCs w:val="20"/>
+          <w:rtl/>
+        </w:rPr>
+        <w:t>כל המשתנים</w:t>
+      </w:r>
+      <w:r>
+        <w:rPr>
+          <w:rFonts w:ascii="David" w:hAnsi="David" w:cs="David" w:hint="cs"/>
+          <w:color w:val="000000"/>
+          <w:sz w:val="20"/>
+          <w:szCs w:val="20"/>
+          <w:rtl/>
+        </w:rPr>
+        <w:t xml:space="preserve"> </w:t>
       </w:r>
       <w:r>
         <w:rPr>
@@ -3118,6 +3306,16 @@
           <w:szCs w:val="20"/>
         </w:rPr>
         <w:t>features</w:t>
+      </w:r>
+      <w:r>
+        <w:rPr>
+          <w:rFonts w:ascii="David" w:hAnsi="David" w:cs="David" w:hint="cs"/>
+          <w:color w:val="000000"/>
+          <w:sz w:val="20"/>
+          <w:szCs w:val="20"/>
+          <w:rtl/>
+        </w:rPr>
+        <w:t>.</w:t>
       </w:r>
     </w:p>
     <w:p>
@@ -3143,7 +3341,7 @@
           <w:szCs w:val="20"/>
           <w:rtl/>
         </w:rPr>
-        <w:t xml:space="preserve">נבצע לולאה ובכל איטרציה נבחר להוריד מאפיין אחד ממערך </w:t>
+        <w:t xml:space="preserve">נבצע לולאה ובכל איטרציה נבחר מאפיין אחד ממערך </w:t>
       </w:r>
       <w:r>
         <w:rPr>
@@ -3153,6 +3351,16 @@
           <w:szCs w:val="20"/>
         </w:rPr>
         <w:t>features</w:t>
+      </w:r>
+      <w:r>
+        <w:rPr>
+          <w:rFonts w:ascii="David" w:hAnsi="David" w:cs="David" w:hint="cs"/>
+          <w:color w:val="000000"/>
+          <w:sz w:val="20"/>
+          <w:szCs w:val="20"/>
+          <w:rtl/>
+        </w:rPr>
+        <w:t xml:space="preserve"> אותו נוריד (המאפיין שהורדתו תייצר את הציון הגבוהה ביותר) :</w:t>
       </w:r>
     </w:p>
     <w:p>
@@ -3303,17 +3511,55 @@
           <w:sz w:val="20"/>
           <w:szCs w:val="20"/>
         </w:rPr>
-        <w:t>k</w:t>
-      </w:r>
-      <w:r>
-        <w:rPr>
-          <w:rFonts w:ascii="David" w:hAnsi="David" w:cs="David" w:hint="cs"/>
-          <w:color w:val="000000"/>
-          <w:sz w:val="20"/>
-          <w:szCs w:val="20"/>
-          <w:rtl/>
-        </w:rPr>
-        <w:t xml:space="preserve"> פעמים ע"ב </w:t>
+        <w:t>k-fold</w:t>
+      </w:r>
+      <w:r>
+        <w:rPr>
+          <w:rFonts w:ascii="David" w:hAnsi="David" w:cs="David" w:hint="cs"/>
+          <w:color w:val="000000"/>
+          <w:sz w:val="20"/>
+          <w:szCs w:val="20"/>
+          <w:rtl/>
+        </w:rPr>
+        <w:t xml:space="preserve"> </w:t>
+      </w:r>
+      <w:r>
+        <w:rPr>
+          <w:rFonts w:ascii="David" w:hAnsi="David" w:cs="David"/>
+          <w:color w:val="000000"/>
+          <w:sz w:val="20"/>
+          <w:szCs w:val="20"/>
+        </w:rPr>
+        <w:t>-</w:t>
+      </w:r>
+      <w:r>
+        <w:rPr>
+          <w:rFonts w:ascii="David" w:hAnsi="David" w:cs="David" w:hint="cs"/>
+          <w:color w:val="000000"/>
+          <w:sz w:val="20"/>
+          <w:szCs w:val="20"/>
+          <w:rtl/>
+        </w:rPr>
+        <w:t xml:space="preserve"> </w:t>
+      </w:r>
+      <w:r>
+        <w:rPr>
+          <w:rFonts w:ascii="David" w:hAnsi="David" w:cs="David"/>
+          <w:color w:val="000000"/>
+          <w:sz w:val="20"/>
+          <w:szCs w:val="20"/>
+        </w:rPr>
+        <w:t xml:space="preserve"> k</w:t>
+      </w:r>
+      <w:r>
+        <w:rPr>
+          <w:rFonts w:ascii="David" w:hAnsi="David" w:cs="David" w:hint="cs"/>
+          <w:color w:val="000000"/>
+          <w:sz w:val="20"/>
+          <w:szCs w:val="20"/>
+          <w:rtl/>
+        </w:rPr>
+        <w:t xml:space="preserve">פעמים ע"ב </w:t>
       </w:r>
       <w:r>
         <w:rPr>
@@ -3332,7 +3578,27 @@
           <w:szCs w:val="20"/>
           <w:rtl/>
         </w:rPr>
-        <w:t xml:space="preserve"> מעורבל.</w:t>
+        <w:t xml:space="preserve"> מעורבל</w:t>
+      </w:r>
+      <w:r>
+        <w:rPr>
+          <w:rFonts w:ascii="David" w:hAnsi="David" w:cs="David" w:hint="cs"/>
+          <w:color w:val="000000"/>
+          <w:sz w:val="20"/>
+          <w:szCs w:val="20"/>
+          <w:rtl/>
+        </w:rPr>
+        <w:t>)</w:t>
+      </w:r>
+      <w:r>
+        <w:rPr>
+          <w:rFonts w:ascii="David" w:hAnsi="David" w:cs="David" w:hint="cs"/>
+          <w:color w:val="000000"/>
+          <w:sz w:val="20"/>
+          <w:szCs w:val="20"/>
+          <w:rtl/>
+        </w:rPr>
+        <w:t>.</w:t>
       </w:r>
     </w:p>
     <w:p>
@@ -3361,6 +3627,64 @@
         </w:rPr>
         <w:t>נבצע בדיקה זה 10 פעמים כאשר נשמר את הרנדומליות של הבדיקות</w:t>
       </w:r>
+      <w:r>
+        <w:rPr>
+          <w:rFonts w:ascii="David" w:hAnsi="David" w:cs="David" w:hint="cs"/>
+          <w:color w:val="000000"/>
+          <w:sz w:val="20"/>
+          <w:szCs w:val="20"/>
+          <w:rtl/>
+        </w:rPr>
+        <w:t xml:space="preserve"> </w:t>
+      </w:r>
+      <w:r>
+        <w:rPr>
+          <w:rFonts w:ascii="David" w:hAnsi="David" w:cs="David"/>
+          <w:color w:val="000000"/>
+          <w:sz w:val="20"/>
+          <w:szCs w:val="20"/>
+          <w:rtl/>
+        </w:rPr>
+        <w:t>–</w:t>
+      </w:r>
+      <w:r>
+        <w:rPr>
+          <w:rFonts w:ascii="David" w:hAnsi="David" w:cs="David" w:hint="cs"/>
+          <w:color w:val="000000"/>
+          <w:sz w:val="20"/>
+          <w:szCs w:val="20"/>
+          <w:rtl/>
+        </w:rPr>
+        <w:t xml:space="preserve"> </w:t>
+      </w:r>
+      <w:r>
+        <w:rPr>
+          <w:rFonts w:ascii="David" w:hAnsi="David" w:cs="David"/>
+          <w:color w:val="000000"/>
+          <w:sz w:val="20"/>
+          <w:szCs w:val="20"/>
+        </w:rPr>
+        <w:t>r</w:t>
+      </w:r>
+      <w:r>
+        <w:rPr>
+          <w:rFonts w:ascii="David" w:hAnsi="David" w:cs="David"/>
+          <w:color w:val="000000"/>
+          <w:sz w:val="20"/>
+          <w:szCs w:val="20"/>
+        </w:rPr>
+        <w:t>andom restart</w:t>
+      </w:r>
+      <w:r>
+        <w:rPr>
+          <w:rFonts w:ascii="David" w:hAnsi="David" w:cs="David" w:hint="cs"/>
+          <w:color w:val="000000"/>
+          <w:sz w:val="20"/>
+          <w:szCs w:val="20"/>
+          <w:rtl/>
+        </w:rPr>
+        <w:t>.</w:t>
+      </w:r>
     </w:p>
     <w:p>
       <w:pPr>
@@ -3404,7 +3728,57 @@
           <w:szCs w:val="20"/>
           <w:rtl/>
         </w:rPr>
-        <w:t xml:space="preserve"> אשר הביא את הציון הטוב ביותר בכל האיטרציות (גם בוחר כמה מאפיינים וגם איזה מאפיינים לשים במערך</w:t>
+        <w:t xml:space="preserve"> אשר הביא את הציון הטוב ביותר בכל האיטרציות (בוחר </w:t>
+      </w:r>
+      <w:r>
+        <w:rPr>
+          <w:rFonts w:ascii="David" w:hAnsi="David" w:cs="David" w:hint="cs"/>
+          <w:color w:val="000000"/>
+          <w:sz w:val="20"/>
+          <w:szCs w:val="20"/>
+          <w:rtl/>
+        </w:rPr>
+        <w:t>את כמות ה</w:t>
+      </w:r>
+      <w:r>
+        <w:rPr>
+          <w:rFonts w:ascii="David" w:hAnsi="David" w:cs="David" w:hint="cs"/>
+          <w:color w:val="000000"/>
+          <w:sz w:val="20"/>
+          <w:szCs w:val="20"/>
+          <w:rtl/>
+        </w:rPr>
+        <w:t>מאפיינים ו</w:t>
+      </w:r>
+      <w:r>
+        <w:rPr>
+          <w:rFonts w:ascii="David" w:hAnsi="David" w:cs="David" w:hint="cs"/>
+          <w:color w:val="000000"/>
+          <w:sz w:val="20"/>
+          <w:szCs w:val="20"/>
+          <w:rtl/>
+        </w:rPr>
+        <w:t>את ה</w:t>
+      </w:r>
+      <w:r>
+        <w:rPr>
+          <w:rFonts w:ascii="David" w:hAnsi="David" w:cs="David" w:hint="cs"/>
+          <w:color w:val="000000"/>
+          <w:sz w:val="20"/>
+          <w:szCs w:val="20"/>
+          <w:rtl/>
+        </w:rPr>
+        <w:t>מאפיינים</w:t>
+      </w:r>
+      <w:r>
+        <w:rPr>
+          <w:rFonts w:ascii="David" w:hAnsi="David" w:cs="David" w:hint="cs"/>
+          <w:color w:val="000000"/>
+          <w:sz w:val="20"/>
+          <w:szCs w:val="20"/>
+          <w:rtl/>
+        </w:rPr>
+        <w:t xml:space="preserve"> האפקטיביים ביותר לסיווג)</w:t>
       </w:r>
     </w:p>
     <w:p>
@@ -3435,7 +3809,7 @@
       </w:pPr>
     </w:p>
     <w:sectPr>
-      <w:headerReference w:type="default" r:id="rId11"/>
+      <w:headerReference w:type="default" r:id="rId12"/>
       <w:pgSz w:w="11906" w:h="16838"/>
       <w:pgMar w:top="1440" w:right="1800" w:bottom="1440" w:left="1800" w:header="708" w:footer="708" w:gutter="0"/>
       <w:cols w:space="708"/>

</xml_diff>